<commit_message>
Added 2 url rest
</commit_message>
<xml_diff>
--- a/docs/apiReport.docx
+++ b/docs/apiReport.docx
@@ -9,6 +9,7 @@
           <w:ilvl w:val="0"/>
           <w:numId w:val="1"/>
         </w:numPr>
+        <w:ind w:left="426"/>
       </w:pPr>
       <w:r>
         <w:t>Report</w:t>
@@ -21,6 +22,7 @@
           <w:ilvl w:val="1"/>
           <w:numId w:val="1"/>
         </w:numPr>
+        <w:ind w:left="567" w:hanging="283"/>
       </w:pPr>
       <w:r>
         <w:t>GET</w:t>
@@ -33,6 +35,7 @@
           <w:ilvl w:val="2"/>
           <w:numId w:val="1"/>
         </w:numPr>
+        <w:ind w:left="851"/>
       </w:pPr>
       <w:proofErr w:type="spellStart"/>
       <w:r>
@@ -62,6 +65,7 @@
           <w:ilvl w:val="2"/>
           <w:numId w:val="1"/>
         </w:numPr>
+        <w:ind w:left="851"/>
       </w:pPr>
       <w:proofErr w:type="spellStart"/>
       <w:r>
@@ -91,6 +95,7 @@
           <w:ilvl w:val="2"/>
           <w:numId w:val="1"/>
         </w:numPr>
+        <w:ind w:left="851"/>
       </w:pPr>
       <w:proofErr w:type="spellStart"/>
       <w:r>
@@ -115,6 +120,7 @@
           <w:ilvl w:val="2"/>
           <w:numId w:val="1"/>
         </w:numPr>
+        <w:ind w:left="851"/>
       </w:pPr>
       <w:proofErr w:type="spellStart"/>
       <w:r>
@@ -147,23 +153,169 @@
           <w:ilvl w:val="2"/>
           <w:numId w:val="1"/>
         </w:numPr>
+        <w:ind w:left="851"/>
+      </w:pPr>
+      <w:proofErr w:type="spellStart"/>
+      <w:r>
+        <w:t>apiReport</w:t>
+      </w:r>
+      <w:proofErr w:type="spellEnd"/>
+      <w:r>
+        <w:t>/report/history/{id}</w:t>
+      </w:r>
+      <w:r>
+        <w:tab/>
+      </w:r>
+      <w:r>
+        <w:tab/>
+        <w:t>: ottieni lo storico di un report</w:t>
+      </w:r>
+    </w:p>
+    <w:p>
+      <w:pPr>
+        <w:pStyle w:val="Paragrafoelenco"/>
+        <w:numPr>
+          <w:ilvl w:val="2"/>
+          <w:numId w:val="1"/>
+        </w:numPr>
+        <w:ind w:left="851"/>
+      </w:pPr>
+      <w:proofErr w:type="spellStart"/>
+      <w:r>
+        <w:t>apiReport</w:t>
+      </w:r>
+      <w:proofErr w:type="spellEnd"/>
+      <w:r>
+        <w:t>/report/</w:t>
+      </w:r>
+      <w:r>
+        <w:t>delete</w:t>
+      </w:r>
+      <w:r>
+        <w:t>/{id}</w:t>
+      </w:r>
+      <w:r>
+        <w:tab/>
+      </w:r>
+      <w:r>
+        <w:tab/>
+        <w:t>: elimina un report a partire dal suo id</w:t>
+      </w:r>
+    </w:p>
+    <w:p>
+      <w:pPr>
+        <w:pStyle w:val="Paragrafoelenco"/>
+        <w:numPr>
+          <w:ilvl w:val="2"/>
+          <w:numId w:val="1"/>
+        </w:numPr>
+        <w:ind w:left="851"/>
+      </w:pPr>
+      <w:proofErr w:type="spellStart"/>
+      <w:r>
+        <w:t>apiReport</w:t>
+      </w:r>
+      <w:proofErr w:type="spellEnd"/>
+      <w:r>
+        <w:t>/team</w:t>
+      </w:r>
+      <w:r>
+        <w:tab/>
+      </w:r>
+      <w:r>
+        <w:tab/>
+      </w:r>
+      <w:r>
+        <w:tab/>
+        <w:t>: ottieni la lista dei team</w:t>
+      </w:r>
+    </w:p>
+    <w:p>
+      <w:pPr>
+        <w:pStyle w:val="Paragrafoelenco"/>
+        <w:numPr>
+          <w:ilvl w:val="2"/>
+          <w:numId w:val="1"/>
+        </w:numPr>
+        <w:ind w:left="851"/>
+      </w:pPr>
+      <w:proofErr w:type="spellStart"/>
+      <w:r>
+        <w:t>apiReport</w:t>
+      </w:r>
+      <w:proofErr w:type="spellEnd"/>
+      <w:r>
+        <w:t>/ente</w:t>
+      </w:r>
+      <w:r>
+        <w:tab/>
+      </w:r>
+      <w:r>
+        <w:tab/>
+      </w:r>
+      <w:r>
+        <w:tab/>
+        <w:t>: ottieni la lista dei report raggru</w:t>
+      </w:r>
+      <w:r>
+        <w:t>p</w:t>
+      </w:r>
+      <w:r>
+        <w:t xml:space="preserve">pati per team a </w:t>
+      </w:r>
+      <w:r>
+        <w:t>tipologia</w:t>
+      </w:r>
+      <w:r>
+        <w:t xml:space="preserve"> di report</w:t>
+      </w:r>
+    </w:p>
+    <w:p>
+      <w:pPr>
+        <w:ind w:left="1800"/>
       </w:pPr>
       <w:bookmarkStart w:id="0" w:name="_GoBack"/>
+      <w:bookmarkEnd w:id="0"/>
+    </w:p>
+    <w:p>
+      <w:pPr>
+        <w:pStyle w:val="Paragrafoelenco"/>
+        <w:numPr>
+          <w:ilvl w:val="1"/>
+          <w:numId w:val="1"/>
+        </w:numPr>
+        <w:ind w:left="567" w:hanging="283"/>
+      </w:pPr>
+      <w:r>
+        <w:t>POST</w:t>
+      </w:r>
+    </w:p>
+    <w:p>
+      <w:pPr>
+        <w:pStyle w:val="Paragrafoelenco"/>
+        <w:numPr>
+          <w:ilvl w:val="2"/>
+          <w:numId w:val="1"/>
+        </w:numPr>
+        <w:ind w:left="851"/>
+      </w:pPr>
       <w:proofErr w:type="spellStart"/>
       <w:r>
         <w:t>apiReport</w:t>
       </w:r>
       <w:proofErr w:type="spellEnd"/>
       <w:r>
-        <w:t>/report/history/{id}</w:t>
-      </w:r>
-      <w:bookmarkEnd w:id="0"/>
-      <w:r>
-        <w:tab/>
-      </w:r>
-      <w:r>
-        <w:tab/>
-        <w:t>: ottieni lo storico di un report</w:t>
+        <w:t>/report</w:t>
+      </w:r>
+      <w:r>
+        <w:t>/new</w:t>
+      </w:r>
+      <w:r>
+        <w:tab/>
+      </w:r>
+      <w:r>
+        <w:tab/>
+        <w:t>: nuovo report</w:t>
       </w:r>
     </w:p>
     <w:p>
@@ -173,6 +325,7 @@
           <w:ilvl w:val="2"/>
           <w:numId w:val="1"/>
         </w:numPr>
+        <w:ind w:left="851"/>
       </w:pPr>
       <w:proofErr w:type="spellStart"/>
       <w:r>
@@ -180,32 +333,16 @@
       </w:r>
       <w:proofErr w:type="spellEnd"/>
       <w:r>
-        <w:t>/report/</w:t>
-      </w:r>
-      <w:r>
-        <w:t>delete</w:t>
-      </w:r>
-      <w:r>
-        <w:t>/{id}</w:t>
-      </w:r>
-      <w:r>
-        <w:tab/>
-      </w:r>
-      <w:r>
-        <w:tab/>
-        <w:t>: elimina un report a partire dal suo id</w:t>
-      </w:r>
-    </w:p>
-    <w:p>
-      <w:pPr>
-        <w:pStyle w:val="Paragrafoelenco"/>
-        <w:numPr>
-          <w:ilvl w:val="1"/>
-          <w:numId w:val="1"/>
-        </w:numPr>
-      </w:pPr>
-      <w:r>
-        <w:t>POST</w:t>
+        <w:t>/report/{id}/team</w:t>
+      </w:r>
+      <w:r>
+        <w:tab/>
+      </w:r>
+      <w:r>
+        <w:tab/>
+      </w:r>
+      <w:r>
+        <w:t>: modifica il team di un report</w:t>
       </w:r>
     </w:p>
     <w:p>
@@ -215,6 +352,7 @@
           <w:ilvl w:val="2"/>
           <w:numId w:val="1"/>
         </w:numPr>
+        <w:ind w:left="851"/>
       </w:pPr>
       <w:proofErr w:type="spellStart"/>
       <w:r>
@@ -222,17 +360,16 @@
       </w:r>
       <w:proofErr w:type="spellEnd"/>
       <w:r>
-        <w:t>/report</w:t>
-      </w:r>
-      <w:r>
-        <w:t>/new</w:t>
-      </w:r>
-      <w:r>
-        <w:tab/>
-      </w:r>
-      <w:r>
-        <w:tab/>
-        <w:t>: nuovo report</w:t>
+        <w:t>/report/{id}/state</w:t>
+      </w:r>
+      <w:r>
+        <w:tab/>
+      </w:r>
+      <w:r>
+        <w:tab/>
+      </w:r>
+      <w:r>
+        <w:t>: modifica lo stato di un report</w:t>
       </w:r>
     </w:p>
     <w:p>
@@ -242,6 +379,7 @@
           <w:ilvl w:val="2"/>
           <w:numId w:val="1"/>
         </w:numPr>
+        <w:ind w:left="851"/>
       </w:pPr>
       <w:proofErr w:type="spellStart"/>
       <w:r>
@@ -249,11 +387,16 @@
       </w:r>
       <w:proofErr w:type="spellEnd"/>
       <w:r>
-        <w:t>/report/{id}/team</w:t>
-      </w:r>
-      <w:r>
-        <w:tab/>
-        <w:t>: modifica il team di un report</w:t>
+        <w:t>/report/{id}/history</w:t>
+      </w:r>
+      <w:r>
+        <w:tab/>
+      </w:r>
+      <w:r>
+        <w:tab/>
+      </w:r>
+      <w:r>
+        <w:t>: aggiungi una nota allo storico di un report</w:t>
       </w:r>
     </w:p>
     <w:p>
@@ -263,6 +406,7 @@
           <w:ilvl w:val="2"/>
           <w:numId w:val="1"/>
         </w:numPr>
+        <w:ind w:left="851"/>
       </w:pPr>
       <w:proofErr w:type="spellStart"/>
       <w:r>
@@ -270,53 +414,19 @@
       </w:r>
       <w:proofErr w:type="spellEnd"/>
       <w:r>
-        <w:t>/report/{id}/state</w:t>
-      </w:r>
-      <w:r>
-        <w:tab/>
-        <w:t>: modifica lo stato di un report</w:t>
-      </w:r>
-    </w:p>
-    <w:p>
-      <w:pPr>
-        <w:pStyle w:val="Paragrafoelenco"/>
-        <w:numPr>
-          <w:ilvl w:val="2"/>
-          <w:numId w:val="1"/>
-        </w:numPr>
-      </w:pPr>
-      <w:proofErr w:type="spellStart"/>
-      <w:r>
-        <w:t>apiReport</w:t>
-      </w:r>
-      <w:proofErr w:type="spellEnd"/>
-      <w:r>
-        <w:t>/report/{id}/history</w:t>
-      </w:r>
-      <w:r>
-        <w:tab/>
-        <w:t>: aggiungi una nota allo storico di un report</w:t>
-      </w:r>
-    </w:p>
-    <w:p>
-      <w:pPr>
-        <w:pStyle w:val="Paragrafoelenco"/>
-        <w:numPr>
-          <w:ilvl w:val="2"/>
-          <w:numId w:val="1"/>
-        </w:numPr>
-      </w:pPr>
-      <w:proofErr w:type="spellStart"/>
-      <w:r>
-        <w:t>apiReport</w:t>
-      </w:r>
-      <w:proofErr w:type="spellEnd"/>
-      <w:r>
         <w:t>/report/delete/</w:t>
       </w:r>
       <w:r>
         <w:tab/>
+      </w:r>
+      <w:r>
+        <w:tab/>
+      </w:r>
+      <w:r>
         <w:t>: elimina più report a partire dall’id</w:t>
+      </w:r>
+      <w:r>
+        <w:tab/>
       </w:r>
     </w:p>
     <w:sectPr>
@@ -371,7 +481,7 @@
         <w:rFonts w:ascii="Wingdings" w:hAnsi="Wingdings" w:hint="default"/>
       </w:rPr>
     </w:lvl>
-    <w:lvl w:ilvl="3" w:tplc="04100001" w:tentative="1">
+    <w:lvl w:ilvl="3" w:tplc="04100001">
       <w:start w:val="1"/>
       <w:numFmt w:val="bullet"/>
       <w:lvlText w:val=""/>
@@ -383,7 +493,7 @@
         <w:rFonts w:ascii="Symbol" w:hAnsi="Symbol" w:hint="default"/>
       </w:rPr>
     </w:lvl>
-    <w:lvl w:ilvl="4" w:tplc="04100003" w:tentative="1">
+    <w:lvl w:ilvl="4" w:tplc="04100003">
       <w:start w:val="1"/>
       <w:numFmt w:val="bullet"/>
       <w:lvlText w:val="o"/>
@@ -395,7 +505,7 @@
         <w:rFonts w:ascii="Courier New" w:hAnsi="Courier New" w:cs="Courier New" w:hint="default"/>
       </w:rPr>
     </w:lvl>
-    <w:lvl w:ilvl="5" w:tplc="04100005" w:tentative="1">
+    <w:lvl w:ilvl="5" w:tplc="04100005">
       <w:start w:val="1"/>
       <w:numFmt w:val="bullet"/>
       <w:lvlText w:val=""/>
@@ -851,7 +961,6 @@
   <w:style w:type="character" w:default="1" w:styleId="Carpredefinitoparagrafo">
     <w:name w:val="Default Paragraph Font"/>
     <w:uiPriority w:val="1"/>
-    <w:semiHidden/>
     <w:unhideWhenUsed/>
   </w:style>
   <w:style w:type="table" w:default="1" w:styleId="Tabellanormale">

</xml_diff>

<commit_message>
Added fetch teams, reports and both for ente into API
</commit_message>
<xml_diff>
--- a/docs/apiReport.docx
+++ b/docs/apiReport.docx
@@ -1,451 +1,404 @@
 
 <file path=word/document.xml><?xml version="1.0" encoding="utf-8"?>
-<w:document xmlns:wpc="http://schemas.microsoft.com/office/word/2010/wordprocessingCanvas" xmlns:cx="http://schemas.microsoft.com/office/drawing/2014/chartex" xmlns:cx1="http://schemas.microsoft.com/office/drawing/2015/9/8/chartex" xmlns:cx2="http://schemas.microsoft.com/office/drawing/2015/10/21/chartex" xmlns:cx3="http://schemas.microsoft.com/office/drawing/2016/5/9/chartex" xmlns:cx4="http://schemas.microsoft.com/office/drawing/2016/5/10/chartex" xmlns:cx5="http://schemas.microsoft.com/office/drawing/2016/5/11/chartex" xmlns:cx6="http://schemas.microsoft.com/office/drawing/2016/5/12/chartex" xmlns:cx7="http://schemas.microsoft.com/office/drawing/2016/5/13/chartex" xmlns:cx8="http://schemas.microsoft.com/office/drawing/2016/5/14/chartex" xmlns:mc="http://schemas.openxmlformats.org/markup-compatibility/2006" xmlns:aink="http://schemas.microsoft.com/office/drawing/2016/ink" xmlns:am3d="http://schemas.microsoft.com/office/drawing/2017/model3d" xmlns:o="urn:schemas-microsoft-com:office:office" xmlns:r="http://schemas.openxmlformats.org/officeDocument/2006/relationships" xmlns:m="http://schemas.openxmlformats.org/officeDocument/2006/math" xmlns:v="urn:schemas-microsoft-com:vml" xmlns:wp14="http://schemas.microsoft.com/office/word/2010/wordprocessingDrawing" xmlns:wp="http://schemas.openxmlformats.org/drawingml/2006/wordprocessingDrawing" xmlns:w10="urn:schemas-microsoft-com:office:word" xmlns:w="http://schemas.openxmlformats.org/wordprocessingml/2006/main" xmlns:w14="http://schemas.microsoft.com/office/word/2010/wordml" xmlns:w15="http://schemas.microsoft.com/office/word/2012/wordml" xmlns:w16cid="http://schemas.microsoft.com/office/word/2016/wordml/cid" xmlns:w16se="http://schemas.microsoft.com/office/word/2015/wordml/symex" xmlns:wpg="http://schemas.microsoft.com/office/word/2010/wordprocessingGroup" xmlns:wpi="http://schemas.microsoft.com/office/word/2010/wordprocessingInk" xmlns:wne="http://schemas.microsoft.com/office/word/2006/wordml" xmlns:wps="http://schemas.microsoft.com/office/word/2010/wordprocessingShape" mc:Ignorable="w14 w15 w16se w16cid wp14">
+<w:document xmlns:o="urn:schemas-microsoft-com:office:office" xmlns:r="http://schemas.openxmlformats.org/officeDocument/2006/relationships" xmlns:v="urn:schemas-microsoft-com:vml" xmlns:w="http://schemas.openxmlformats.org/wordprocessingml/2006/main" xmlns:w10="urn:schemas-microsoft-com:office:word" xmlns:wp="http://schemas.openxmlformats.org/drawingml/2006/wordprocessingDrawing" xmlns:wps="http://schemas.microsoft.com/office/word/2010/wordprocessingShape" xmlns:wpg="http://schemas.microsoft.com/office/word/2010/wordprocessingGroup" xmlns:mc="http://schemas.openxmlformats.org/markup-compatibility/2006" xmlns:wp14="http://schemas.microsoft.com/office/word/2010/wordprocessingDrawing" xmlns:w14="http://schemas.microsoft.com/office/word/2010/wordml" mc:Ignorable="w14 wp14">
   <w:body>
     <w:p>
       <w:pPr>
-        <w:pStyle w:val="Paragrafoelenco"/>
+        <w:pStyle w:val="ListParagraph"/>
         <w:numPr>
           <w:ilvl w:val="0"/>
           <w:numId w:val="1"/>
         </w:numPr>
-        <w:ind w:left="426"/>
-      </w:pPr>
-      <w:r>
+        <w:ind w:left="426" w:hanging="360"/>
+        <w:rPr/>
+      </w:pPr>
+      <w:r>
+        <w:rPr/>
         <w:t>Report</w:t>
       </w:r>
     </w:p>
     <w:p>
       <w:pPr>
-        <w:pStyle w:val="Paragrafoelenco"/>
+        <w:pStyle w:val="ListParagraph"/>
         <w:numPr>
           <w:ilvl w:val="1"/>
           <w:numId w:val="1"/>
         </w:numPr>
         <w:ind w:left="567" w:hanging="283"/>
-      </w:pPr>
-      <w:r>
+        <w:rPr/>
+      </w:pPr>
+      <w:r>
+        <w:rPr/>
         <w:t>GET</w:t>
       </w:r>
     </w:p>
     <w:p>
       <w:pPr>
-        <w:pStyle w:val="Paragrafoelenco"/>
+        <w:pStyle w:val="ListParagraph"/>
         <w:numPr>
           <w:ilvl w:val="2"/>
           <w:numId w:val="1"/>
         </w:numPr>
-        <w:ind w:left="851"/>
-      </w:pPr>
-      <w:proofErr w:type="spellStart"/>
-      <w:r>
-        <w:t>apiReport</w:t>
-      </w:r>
-      <w:proofErr w:type="spellEnd"/>
-      <w:r>
-        <w:t>/report/city/{</w:t>
-      </w:r>
-      <w:proofErr w:type="spellStart"/>
-      <w:r>
-        <w:t>cityName</w:t>
-      </w:r>
-      <w:proofErr w:type="spellEnd"/>
-      <w:r>
-        <w:t>}</w:t>
-      </w:r>
-      <w:r>
+        <w:ind w:left="851" w:hanging="360"/>
+        <w:rPr/>
+      </w:pPr>
+      <w:r>
+        <w:rPr/>
+        <w:t>apiReport/report/city/{cityName}</w:t>
         <w:tab/>
         <w:t>: ottieni la lista dei report di una città</w:t>
       </w:r>
     </w:p>
     <w:p>
       <w:pPr>
-        <w:pStyle w:val="Paragrafoelenco"/>
+        <w:pStyle w:val="ListParagraph"/>
         <w:numPr>
           <w:ilvl w:val="2"/>
           <w:numId w:val="1"/>
         </w:numPr>
-        <w:ind w:left="851"/>
-      </w:pPr>
-      <w:proofErr w:type="spellStart"/>
-      <w:r>
-        <w:t>apiReport</w:t>
-      </w:r>
-      <w:proofErr w:type="spellEnd"/>
-      <w:r>
-        <w:t>/report/team/{</w:t>
-      </w:r>
-      <w:proofErr w:type="spellStart"/>
-      <w:r>
-        <w:t>nameTeam</w:t>
-      </w:r>
-      <w:proofErr w:type="spellEnd"/>
-      <w:r>
-        <w:t>}</w:t>
-      </w:r>
-      <w:r>
+        <w:ind w:left="851" w:hanging="360"/>
+        <w:rPr/>
+      </w:pPr>
+      <w:r>
+        <w:rPr/>
+        <w:t>apiReport/report/team/{nameTeam}</w:t>
         <w:tab/>
         <w:t>: ottieni la lista dei report di un team</w:t>
       </w:r>
     </w:p>
     <w:p>
       <w:pPr>
-        <w:pStyle w:val="Paragrafoelenco"/>
+        <w:pStyle w:val="ListParagraph"/>
         <w:numPr>
           <w:ilvl w:val="2"/>
           <w:numId w:val="1"/>
         </w:numPr>
-        <w:ind w:left="851"/>
-      </w:pPr>
-      <w:proofErr w:type="spellStart"/>
-      <w:r>
-        <w:t>apiReport</w:t>
-      </w:r>
-      <w:proofErr w:type="spellEnd"/>
-      <w:r>
-        <w:t>/report/id/{id}</w:t>
-      </w:r>
-      <w:r>
-        <w:tab/>
-      </w:r>
-      <w:r>
+        <w:ind w:left="851" w:hanging="360"/>
+        <w:rPr/>
+      </w:pPr>
+      <w:r>
+        <w:rPr/>
+        <w:t>apiReport/report/id/{id}</w:t>
+        <w:tab/>
+        <w:tab/>
         <w:tab/>
         <w:t>: ottieni un report a partire dal suo id</w:t>
       </w:r>
     </w:p>
     <w:p>
       <w:pPr>
-        <w:pStyle w:val="Paragrafoelenco"/>
+        <w:pStyle w:val="ListParagraph"/>
         <w:numPr>
           <w:ilvl w:val="2"/>
           <w:numId w:val="1"/>
         </w:numPr>
-        <w:ind w:left="851"/>
-      </w:pPr>
-      <w:proofErr w:type="spellStart"/>
-      <w:r>
-        <w:t>apiReport</w:t>
-      </w:r>
-      <w:proofErr w:type="spellEnd"/>
-      <w:r>
-        <w:t>/report/</w:t>
-      </w:r>
-      <w:proofErr w:type="spellStart"/>
-      <w:r>
-        <w:t>photos</w:t>
-      </w:r>
-      <w:proofErr w:type="spellEnd"/>
-      <w:r>
-        <w:t>/{id}</w:t>
-      </w:r>
-      <w:r>
-        <w:tab/>
-      </w:r>
-      <w:r>
+        <w:ind w:left="851" w:hanging="360"/>
+        <w:rPr/>
+      </w:pPr>
+      <w:r>
+        <w:rPr/>
+        <w:t>apiReport/report/photos/{id}</w:t>
+        <w:tab/>
         <w:tab/>
         <w:t>: ottieni le foto di un report</w:t>
       </w:r>
     </w:p>
     <w:p>
       <w:pPr>
-        <w:pStyle w:val="Paragrafoelenco"/>
+        <w:pStyle w:val="ListParagraph"/>
         <w:numPr>
           <w:ilvl w:val="2"/>
           <w:numId w:val="1"/>
         </w:numPr>
-        <w:ind w:left="851"/>
-      </w:pPr>
-      <w:proofErr w:type="spellStart"/>
-      <w:r>
-        <w:t>apiReport</w:t>
-      </w:r>
-      <w:proofErr w:type="spellEnd"/>
-      <w:r>
-        <w:t>/report/history/{id}</w:t>
-      </w:r>
-      <w:r>
-        <w:tab/>
-      </w:r>
-      <w:r>
+        <w:ind w:left="851" w:hanging="360"/>
+        <w:rPr/>
+      </w:pPr>
+      <w:r>
+        <w:rPr/>
+        <w:t>apiReport/report/history/{id}</w:t>
+        <w:tab/>
         <w:tab/>
         <w:t>: ottieni lo storico di un report</w:t>
       </w:r>
     </w:p>
     <w:p>
       <w:pPr>
-        <w:pStyle w:val="Paragrafoelenco"/>
+        <w:pStyle w:val="ListParagraph"/>
         <w:numPr>
           <w:ilvl w:val="2"/>
           <w:numId w:val="1"/>
         </w:numPr>
-        <w:ind w:left="851"/>
-      </w:pPr>
-      <w:proofErr w:type="spellStart"/>
-      <w:r>
-        <w:t>apiReport</w:t>
-      </w:r>
-      <w:proofErr w:type="spellEnd"/>
-      <w:r>
-        <w:t>/report/</w:t>
-      </w:r>
-      <w:r>
-        <w:t>delete</w:t>
-      </w:r>
-      <w:r>
-        <w:t>/{id}</w:t>
-      </w:r>
-      <w:r>
-        <w:tab/>
-      </w:r>
-      <w:r>
+        <w:ind w:left="851" w:hanging="360"/>
+        <w:rPr/>
+      </w:pPr>
+      <w:r>
+        <w:rPr/>
+        <w:t>apiReport/report/delete/{id}</w:t>
+        <w:tab/>
         <w:tab/>
         <w:t>: elimina un report a partire dal suo id</w:t>
       </w:r>
     </w:p>
     <w:p>
       <w:pPr>
-        <w:pStyle w:val="Paragrafoelenco"/>
+        <w:pStyle w:val="ListParagraph"/>
         <w:numPr>
           <w:ilvl w:val="2"/>
           <w:numId w:val="1"/>
         </w:numPr>
-        <w:ind w:left="851"/>
-      </w:pPr>
-      <w:proofErr w:type="spellStart"/>
-      <w:r>
-        <w:t>apiReport</w:t>
-      </w:r>
-      <w:proofErr w:type="spellEnd"/>
-      <w:r>
-        <w:t>/team</w:t>
-      </w:r>
-      <w:r>
-        <w:tab/>
-      </w:r>
-      <w:r>
-        <w:tab/>
-      </w:r>
-      <w:r>
+        <w:ind w:left="851" w:hanging="360"/>
+        <w:rPr/>
+      </w:pPr>
+      <w:r>
+        <w:rPr/>
+        <w:t>apiReport/team</w:t>
+        <w:tab/>
+        <w:tab/>
+        <w:tab/>
         <w:tab/>
         <w:t>: ottieni la lista dei team</w:t>
       </w:r>
     </w:p>
     <w:p>
       <w:pPr>
-        <w:pStyle w:val="Paragrafoelenco"/>
+        <w:pStyle w:val="ListParagraph"/>
         <w:numPr>
           <w:ilvl w:val="2"/>
           <w:numId w:val="1"/>
         </w:numPr>
-        <w:ind w:left="851"/>
-      </w:pPr>
-      <w:proofErr w:type="spellStart"/>
-      <w:r>
-        <w:t>apiReport</w:t>
-      </w:r>
-      <w:proofErr w:type="spellEnd"/>
-      <w:r>
-        <w:t>/ente</w:t>
-      </w:r>
-      <w:r>
-        <w:tab/>
-      </w:r>
-      <w:r>
-        <w:tab/>
-      </w:r>
-      <w:r>
-        <w:tab/>
-        <w:t>: ottieni la lista dei report raggru</w:t>
-      </w:r>
-      <w:r>
-        <w:t>p</w:t>
-      </w:r>
-      <w:r>
-        <w:t xml:space="preserve">pati per team a </w:t>
-      </w:r>
-      <w:r>
-        <w:t>tipologia</w:t>
-      </w:r>
-      <w:r>
-        <w:t xml:space="preserve"> di report</w:t>
-      </w:r>
-    </w:p>
-    <w:p>
-      <w:pPr>
-        <w:ind w:left="1800"/>
-      </w:pPr>
-      <w:bookmarkStart w:id="0" w:name="_GoBack"/>
+        <w:ind w:left="851" w:hanging="360"/>
+        <w:rPr/>
+      </w:pPr>
+      <w:r>
+        <w:rPr/>
+        <w:t>apiReport/ente</w:t>
+        <w:tab/>
+        <w:tab/>
+        <w:tab/>
+        <w:tab/>
+        <w:t xml:space="preserve">: ottieni la lista dei report raggruppati per </w:t>
+        <w:tab/>
+        <w:tab/>
+        <w:tab/>
+        <w:tab/>
+        <w:tab/>
+        <w:tab/>
+        <w:tab/>
+        <w:t>team a tipologia di report</w:t>
+      </w:r>
+    </w:p>
+    <w:p>
+      <w:pPr>
+        <w:pStyle w:val="ListParagraph"/>
+        <w:numPr>
+          <w:ilvl w:val="2"/>
+          <w:numId w:val="1"/>
+        </w:numPr>
+        <w:ind w:left="851" w:hanging="360"/>
+        <w:rPr/>
+      </w:pPr>
+      <w:bookmarkStart w:id="0" w:name="__DdeLink__86_2918685565"/>
+      <w:r>
+        <w:rPr/>
+        <w:t>apiReport/ente/</w:t>
+      </w:r>
+      <w:r>
+        <w:rPr/>
+        <w:t>reports</w:t>
+        <w:tab/>
+        <w:tab/>
+        <w:tab/>
+        <w:t>:</w:t>
+      </w:r>
+      <w:r>
+        <w:rPr/>
+        <w:t xml:space="preserve">ottieni la lista dei report </w:t>
+      </w:r>
+      <w:r>
+        <w:rPr/>
+        <w:t>dell’ente</w:t>
+      </w:r>
       <w:bookmarkEnd w:id="0"/>
     </w:p>
     <w:p>
       <w:pPr>
-        <w:pStyle w:val="Paragrafoelenco"/>
+        <w:pStyle w:val="ListParagraph"/>
+        <w:numPr>
+          <w:ilvl w:val="2"/>
+          <w:numId w:val="1"/>
+        </w:numPr>
+        <w:ind w:left="851" w:hanging="360"/>
+        <w:rPr/>
+      </w:pPr>
+      <w:r>
+        <w:rPr/>
+        <w:t>apiReport/ente/</w:t>
+      </w:r>
+      <w:r>
+        <w:rPr/>
+        <w:t xml:space="preserve">ente </w:t>
+        <w:tab/>
+        <w:tab/>
+        <w:tab/>
+        <w:t>:</w:t>
+      </w:r>
+      <w:r>
+        <w:rPr/>
+        <w:t xml:space="preserve">ottieni la lista dei </w:t>
+      </w:r>
+      <w:r>
+        <w:rPr/>
+        <w:t>team</w:t>
+      </w:r>
+      <w:r>
+        <w:rPr/>
+        <w:t xml:space="preserve"> </w:t>
+      </w:r>
+      <w:r>
+        <w:rPr/>
+        <w:t>dell’ente</w:t>
+      </w:r>
+    </w:p>
+    <w:p>
+      <w:pPr>
+        <w:pStyle w:val="Normal"/>
+        <w:ind w:left="1800" w:hanging="0"/>
+        <w:rPr/>
+      </w:pPr>
+      <w:r>
+        <w:rPr/>
+      </w:r>
+      <w:bookmarkStart w:id="1" w:name="_GoBack"/>
+      <w:bookmarkStart w:id="2" w:name="_GoBack"/>
+      <w:bookmarkEnd w:id="2"/>
+    </w:p>
+    <w:p>
+      <w:pPr>
+        <w:pStyle w:val="ListParagraph"/>
         <w:numPr>
           <w:ilvl w:val="1"/>
           <w:numId w:val="1"/>
         </w:numPr>
         <w:ind w:left="567" w:hanging="283"/>
-      </w:pPr>
-      <w:r>
+        <w:rPr/>
+      </w:pPr>
+      <w:r>
+        <w:rPr/>
         <w:t>POST</w:t>
       </w:r>
     </w:p>
     <w:p>
       <w:pPr>
-        <w:pStyle w:val="Paragrafoelenco"/>
+        <w:pStyle w:val="ListParagraph"/>
         <w:numPr>
           <w:ilvl w:val="2"/>
           <w:numId w:val="1"/>
         </w:numPr>
-        <w:ind w:left="851"/>
-      </w:pPr>
-      <w:proofErr w:type="spellStart"/>
-      <w:r>
-        <w:t>apiReport</w:t>
-      </w:r>
-      <w:proofErr w:type="spellEnd"/>
-      <w:r>
-        <w:t>/report</w:t>
-      </w:r>
-      <w:r>
-        <w:t>/new</w:t>
-      </w:r>
-      <w:r>
-        <w:tab/>
-      </w:r>
-      <w:r>
+        <w:ind w:left="851" w:hanging="360"/>
+        <w:rPr/>
+      </w:pPr>
+      <w:r>
+        <w:rPr/>
+        <w:t>apiReport/report/new</w:t>
+        <w:tab/>
+        <w:tab/>
         <w:tab/>
         <w:t>: nuovo report</w:t>
       </w:r>
     </w:p>
     <w:p>
       <w:pPr>
-        <w:pStyle w:val="Paragrafoelenco"/>
+        <w:pStyle w:val="ListParagraph"/>
         <w:numPr>
           <w:ilvl w:val="2"/>
           <w:numId w:val="1"/>
         </w:numPr>
-        <w:ind w:left="851"/>
-      </w:pPr>
-      <w:proofErr w:type="spellStart"/>
-      <w:r>
-        <w:t>apiReport</w:t>
-      </w:r>
-      <w:proofErr w:type="spellEnd"/>
-      <w:r>
-        <w:t>/report/{id}/team</w:t>
-      </w:r>
-      <w:r>
-        <w:tab/>
-      </w:r>
-      <w:r>
-        <w:tab/>
-      </w:r>
-      <w:r>
+        <w:ind w:left="851" w:hanging="360"/>
+        <w:rPr/>
+      </w:pPr>
+      <w:r>
+        <w:rPr/>
+        <w:t>apiReport/report/{id}/team</w:t>
+        <w:tab/>
+        <w:tab/>
         <w:t>: modifica il team di un report</w:t>
       </w:r>
     </w:p>
     <w:p>
       <w:pPr>
-        <w:pStyle w:val="Paragrafoelenco"/>
+        <w:pStyle w:val="ListParagraph"/>
         <w:numPr>
           <w:ilvl w:val="2"/>
           <w:numId w:val="1"/>
         </w:numPr>
-        <w:ind w:left="851"/>
-      </w:pPr>
-      <w:proofErr w:type="spellStart"/>
-      <w:r>
-        <w:t>apiReport</w:t>
-      </w:r>
-      <w:proofErr w:type="spellEnd"/>
-      <w:r>
-        <w:t>/report/{id}/state</w:t>
-      </w:r>
-      <w:r>
-        <w:tab/>
-      </w:r>
-      <w:r>
-        <w:tab/>
-      </w:r>
-      <w:r>
+        <w:ind w:left="851" w:hanging="360"/>
+        <w:rPr/>
+      </w:pPr>
+      <w:r>
+        <w:rPr/>
+        <w:t>apiReport/report/{id}/state</w:t>
+        <w:tab/>
+        <w:tab/>
         <w:t>: modifica lo stato di un report</w:t>
       </w:r>
     </w:p>
     <w:p>
       <w:pPr>
-        <w:pStyle w:val="Paragrafoelenco"/>
+        <w:pStyle w:val="ListParagraph"/>
         <w:numPr>
           <w:ilvl w:val="2"/>
           <w:numId w:val="1"/>
         </w:numPr>
-        <w:ind w:left="851"/>
-      </w:pPr>
-      <w:proofErr w:type="spellStart"/>
-      <w:r>
-        <w:t>apiReport</w:t>
-      </w:r>
-      <w:proofErr w:type="spellEnd"/>
-      <w:r>
-        <w:t>/report/{id}/history</w:t>
-      </w:r>
-      <w:r>
-        <w:tab/>
-      </w:r>
-      <w:r>
-        <w:tab/>
-      </w:r>
-      <w:r>
+        <w:ind w:left="851" w:hanging="360"/>
+        <w:rPr/>
+      </w:pPr>
+      <w:r>
+        <w:rPr/>
+        <w:t>apiReport/report/{id}/history</w:t>
+        <w:tab/>
+        <w:tab/>
         <w:t>: aggiungi una nota allo storico di un report</w:t>
       </w:r>
     </w:p>
     <w:p>
       <w:pPr>
-        <w:pStyle w:val="Paragrafoelenco"/>
+        <w:pStyle w:val="ListParagraph"/>
         <w:numPr>
           <w:ilvl w:val="2"/>
           <w:numId w:val="1"/>
         </w:numPr>
-        <w:ind w:left="851"/>
-      </w:pPr>
-      <w:proofErr w:type="spellStart"/>
-      <w:r>
-        <w:t>apiReport</w:t>
-      </w:r>
-      <w:proofErr w:type="spellEnd"/>
-      <w:r>
-        <w:t>/report/delete/</w:t>
-      </w:r>
-      <w:r>
-        <w:tab/>
-      </w:r>
-      <w:r>
-        <w:tab/>
-      </w:r>
-      <w:r>
+        <w:spacing w:before="0" w:after="160"/>
+        <w:ind w:left="851" w:hanging="360"/>
+        <w:contextualSpacing/>
+        <w:rPr/>
+      </w:pPr>
+      <w:r>
+        <w:rPr/>
+        <w:t>apiReport/report/delete/</w:t>
+        <w:tab/>
+        <w:tab/>
+        <w:tab/>
         <w:t>: elimina più report a partire dall’id</w:t>
-      </w:r>
-      <w:r>
         <w:tab/>
       </w:r>
     </w:p>
     <w:sectPr>
+      <w:type w:val="nextPage"/>
       <w:pgSz w:w="11906" w:h="16838"/>
-      <w:pgMar w:top="1417" w:right="1134" w:bottom="1134" w:left="1134" w:header="708" w:footer="708" w:gutter="0"/>
-      <w:cols w:space="708"/>
-      <w:docGrid w:linePitch="360"/>
+      <w:pgMar w:left="1134" w:right="1134" w:header="0" w:top="1417" w:footer="0" w:bottom="1134" w:gutter="0"/>
+      <w:pgNumType w:fmt="decimal"/>
+      <w:formProt w:val="false"/>
+      <w:textDirection w:val="lrTb"/>
+      <w:docGrid w:type="default" w:linePitch="360" w:charSpace="4096"/>
     </w:sectPr>
   </w:body>
 </w:document>
 </file>
 
 <file path=word/numbering.xml><?xml version="1.0" encoding="utf-8"?>
-<w:numbering xmlns:wpc="http://schemas.microsoft.com/office/word/2010/wordprocessingCanvas" xmlns:cx="http://schemas.microsoft.com/office/drawing/2014/chartex" xmlns:cx1="http://schemas.microsoft.com/office/drawing/2015/9/8/chartex" xmlns:cx2="http://schemas.microsoft.com/office/drawing/2015/10/21/chartex" xmlns:cx3="http://schemas.microsoft.com/office/drawing/2016/5/9/chartex" xmlns:cx4="http://schemas.microsoft.com/office/drawing/2016/5/10/chartex" xmlns:cx5="http://schemas.microsoft.com/office/drawing/2016/5/11/chartex" xmlns:cx6="http://schemas.microsoft.com/office/drawing/2016/5/12/chartex" xmlns:cx7="http://schemas.microsoft.com/office/drawing/2016/5/13/chartex" xmlns:cx8="http://schemas.microsoft.com/office/drawing/2016/5/14/chartex" xmlns:mc="http://schemas.openxmlformats.org/markup-compatibility/2006" xmlns:aink="http://schemas.microsoft.com/office/drawing/2016/ink" xmlns:am3d="http://schemas.microsoft.com/office/drawing/2017/model3d" xmlns:o="urn:schemas-microsoft-com:office:office" xmlns:r="http://schemas.openxmlformats.org/officeDocument/2006/relationships" xmlns:m="http://schemas.openxmlformats.org/officeDocument/2006/math" xmlns:v="urn:schemas-microsoft-com:vml" xmlns:wp14="http://schemas.microsoft.com/office/word/2010/wordprocessingDrawing" xmlns:wp="http://schemas.openxmlformats.org/drawingml/2006/wordprocessingDrawing" xmlns:w10="urn:schemas-microsoft-com:office:word" xmlns:w="http://schemas.openxmlformats.org/wordprocessingml/2006/main" xmlns:w14="http://schemas.microsoft.com/office/word/2010/wordml" xmlns:w15="http://schemas.microsoft.com/office/word/2012/wordml" xmlns:w16cid="http://schemas.microsoft.com/office/word/2016/wordml/cid" xmlns:w16se="http://schemas.microsoft.com/office/word/2015/wordml/symex" xmlns:wpg="http://schemas.microsoft.com/office/word/2010/wordprocessingGroup" xmlns:wpi="http://schemas.microsoft.com/office/word/2010/wordprocessingInk" xmlns:wne="http://schemas.microsoft.com/office/word/2006/wordml" xmlns:wps="http://schemas.microsoft.com/office/word/2010/wordprocessingShape" mc:Ignorable="w14 w15 w16se w16cid wp14">
-  <w:abstractNum w:abstractNumId="0" w15:restartNumberingAfterBreak="0">
-    <w:nsid w:val="749256CA"/>
-    <w:multiLevelType w:val="hybridMultilevel"/>
-    <w:tmpl w:val="B8D8BFEA"/>
-    <w:lvl w:ilvl="0" w:tplc="04100001">
+<w:numbering xmlns:w="http://schemas.openxmlformats.org/wordprocessingml/2006/main" xmlns:o="urn:schemas-microsoft-com:office:office" xmlns:r="http://schemas.openxmlformats.org/officeDocument/2006/relationships" xmlns:v="urn:schemas-microsoft-com:vml">
+  <w:abstractNum w:abstractNumId="1">
+    <w:lvl w:ilvl="0">
       <w:start w:val="1"/>
       <w:numFmt w:val="bullet"/>
       <w:lvlText w:val=""/>
@@ -454,10 +407,10 @@
         <w:ind w:left="720" w:hanging="360"/>
       </w:pPr>
       <w:rPr>
-        <w:rFonts w:ascii="Symbol" w:hAnsi="Symbol" w:hint="default"/>
+        <w:rFonts w:ascii="Symbol" w:hAnsi="Symbol" w:cs="Symbol" w:hint="default"/>
       </w:rPr>
     </w:lvl>
-    <w:lvl w:ilvl="1" w:tplc="04100003">
+    <w:lvl w:ilvl="1">
       <w:start w:val="1"/>
       <w:numFmt w:val="bullet"/>
       <w:lvlText w:val="o"/>
@@ -467,9 +420,10 @@
       </w:pPr>
       <w:rPr>
         <w:rFonts w:ascii="Courier New" w:hAnsi="Courier New" w:cs="Courier New" w:hint="default"/>
+        <w:rFonts w:cs="Courier New"/>
       </w:rPr>
     </w:lvl>
-    <w:lvl w:ilvl="2" w:tplc="04100005">
+    <w:lvl w:ilvl="2">
       <w:start w:val="1"/>
       <w:numFmt w:val="bullet"/>
       <w:lvlText w:val=""/>
@@ -478,10 +432,10 @@
         <w:ind w:left="2160" w:hanging="360"/>
       </w:pPr>
       <w:rPr>
-        <w:rFonts w:ascii="Wingdings" w:hAnsi="Wingdings" w:hint="default"/>
+        <w:rFonts w:ascii="Wingdings" w:hAnsi="Wingdings" w:cs="Wingdings" w:hint="default"/>
       </w:rPr>
     </w:lvl>
-    <w:lvl w:ilvl="3" w:tplc="04100001">
+    <w:lvl w:ilvl="3">
       <w:start w:val="1"/>
       <w:numFmt w:val="bullet"/>
       <w:lvlText w:val=""/>
@@ -490,10 +444,10 @@
         <w:ind w:left="2880" w:hanging="360"/>
       </w:pPr>
       <w:rPr>
-        <w:rFonts w:ascii="Symbol" w:hAnsi="Symbol" w:hint="default"/>
+        <w:rFonts w:ascii="Symbol" w:hAnsi="Symbol" w:cs="Symbol" w:hint="default"/>
       </w:rPr>
     </w:lvl>
-    <w:lvl w:ilvl="4" w:tplc="04100003">
+    <w:lvl w:ilvl="4">
       <w:start w:val="1"/>
       <w:numFmt w:val="bullet"/>
       <w:lvlText w:val="o"/>
@@ -503,9 +457,10 @@
       </w:pPr>
       <w:rPr>
         <w:rFonts w:ascii="Courier New" w:hAnsi="Courier New" w:cs="Courier New" w:hint="default"/>
+        <w:rFonts w:cs="Courier New"/>
       </w:rPr>
     </w:lvl>
-    <w:lvl w:ilvl="5" w:tplc="04100005">
+    <w:lvl w:ilvl="5">
       <w:start w:val="1"/>
       <w:numFmt w:val="bullet"/>
       <w:lvlText w:val=""/>
@@ -514,10 +469,10 @@
         <w:ind w:left="4320" w:hanging="360"/>
       </w:pPr>
       <w:rPr>
-        <w:rFonts w:ascii="Wingdings" w:hAnsi="Wingdings" w:hint="default"/>
+        <w:rFonts w:ascii="Wingdings" w:hAnsi="Wingdings" w:cs="Wingdings" w:hint="default"/>
       </w:rPr>
     </w:lvl>
-    <w:lvl w:ilvl="6" w:tplc="04100001" w:tentative="1">
+    <w:lvl w:ilvl="6">
       <w:start w:val="1"/>
       <w:numFmt w:val="bullet"/>
       <w:lvlText w:val=""/>
@@ -526,10 +481,10 @@
         <w:ind w:left="5040" w:hanging="360"/>
       </w:pPr>
       <w:rPr>
-        <w:rFonts w:ascii="Symbol" w:hAnsi="Symbol" w:hint="default"/>
+        <w:rFonts w:ascii="Symbol" w:hAnsi="Symbol" w:cs="Symbol" w:hint="default"/>
       </w:rPr>
     </w:lvl>
-    <w:lvl w:ilvl="7" w:tplc="04100003" w:tentative="1">
+    <w:lvl w:ilvl="7">
       <w:start w:val="1"/>
       <w:numFmt w:val="bullet"/>
       <w:lvlText w:val="o"/>
@@ -539,9 +494,10 @@
       </w:pPr>
       <w:rPr>
         <w:rFonts w:ascii="Courier New" w:hAnsi="Courier New" w:cs="Courier New" w:hint="default"/>
+        <w:rFonts w:cs="Courier New"/>
       </w:rPr>
     </w:lvl>
-    <w:lvl w:ilvl="8" w:tplc="04100005" w:tentative="1">
+    <w:lvl w:ilvl="8">
       <w:start w:val="1"/>
       <w:numFmt w:val="bullet"/>
       <w:lvlText w:val=""/>
@@ -550,44 +506,137 @@
         <w:ind w:left="6480" w:hanging="360"/>
       </w:pPr>
       <w:rPr>
-        <w:rFonts w:ascii="Wingdings" w:hAnsi="Wingdings" w:hint="default"/>
+        <w:rFonts w:ascii="Wingdings" w:hAnsi="Wingdings" w:cs="Wingdings" w:hint="default"/>
       </w:rPr>
+    </w:lvl>
+  </w:abstractNum>
+  <w:abstractNum w:abstractNumId="2">
+    <w:lvl w:ilvl="0">
+      <w:start w:val="1"/>
+      <w:numFmt w:val="none"/>
+      <w:suff w:val="nothing"/>
+      <w:lvlText w:val=""/>
+      <w:lvlJc w:val="left"/>
+      <w:pPr>
+        <w:ind w:left="0" w:hanging="0"/>
+      </w:pPr>
+    </w:lvl>
+    <w:lvl w:ilvl="1">
+      <w:start w:val="1"/>
+      <w:numFmt w:val="none"/>
+      <w:suff w:val="nothing"/>
+      <w:lvlText w:val=""/>
+      <w:lvlJc w:val="left"/>
+      <w:pPr>
+        <w:ind w:left="0" w:hanging="0"/>
+      </w:pPr>
+    </w:lvl>
+    <w:lvl w:ilvl="2">
+      <w:start w:val="1"/>
+      <w:numFmt w:val="none"/>
+      <w:suff w:val="nothing"/>
+      <w:lvlText w:val=""/>
+      <w:lvlJc w:val="left"/>
+      <w:pPr>
+        <w:ind w:left="0" w:hanging="0"/>
+      </w:pPr>
+    </w:lvl>
+    <w:lvl w:ilvl="3">
+      <w:start w:val="1"/>
+      <w:numFmt w:val="none"/>
+      <w:suff w:val="nothing"/>
+      <w:lvlText w:val=""/>
+      <w:lvlJc w:val="left"/>
+      <w:pPr>
+        <w:ind w:left="0" w:hanging="0"/>
+      </w:pPr>
+    </w:lvl>
+    <w:lvl w:ilvl="4">
+      <w:start w:val="1"/>
+      <w:numFmt w:val="none"/>
+      <w:suff w:val="nothing"/>
+      <w:lvlText w:val=""/>
+      <w:lvlJc w:val="left"/>
+      <w:pPr>
+        <w:ind w:left="0" w:hanging="0"/>
+      </w:pPr>
+    </w:lvl>
+    <w:lvl w:ilvl="5">
+      <w:start w:val="1"/>
+      <w:numFmt w:val="none"/>
+      <w:suff w:val="nothing"/>
+      <w:lvlText w:val=""/>
+      <w:lvlJc w:val="left"/>
+      <w:pPr>
+        <w:ind w:left="0" w:hanging="0"/>
+      </w:pPr>
+    </w:lvl>
+    <w:lvl w:ilvl="6">
+      <w:start w:val="1"/>
+      <w:numFmt w:val="none"/>
+      <w:suff w:val="nothing"/>
+      <w:lvlText w:val=""/>
+      <w:lvlJc w:val="left"/>
+      <w:pPr>
+        <w:ind w:left="0" w:hanging="0"/>
+      </w:pPr>
+    </w:lvl>
+    <w:lvl w:ilvl="7">
+      <w:start w:val="1"/>
+      <w:numFmt w:val="none"/>
+      <w:suff w:val="nothing"/>
+      <w:lvlText w:val=""/>
+      <w:lvlJc w:val="left"/>
+      <w:pPr>
+        <w:ind w:left="0" w:hanging="0"/>
+      </w:pPr>
+    </w:lvl>
+    <w:lvl w:ilvl="8">
+      <w:start w:val="1"/>
+      <w:numFmt w:val="none"/>
+      <w:suff w:val="nothing"/>
+      <w:lvlText w:val=""/>
+      <w:lvlJc w:val="left"/>
+      <w:pPr>
+        <w:ind w:left="0" w:hanging="0"/>
+      </w:pPr>
     </w:lvl>
   </w:abstractNum>
   <w:num w:numId="1">
-    <w:abstractNumId w:val="0"/>
+    <w:abstractNumId w:val="1"/>
+  </w:num>
+  <w:num w:numId="2">
+    <w:abstractNumId w:val="2"/>
   </w:num>
 </w:numbering>
 </file>
 
 <file path=word/styles.xml><?xml version="1.0" encoding="utf-8"?>
-<w:styles xmlns:mc="http://schemas.openxmlformats.org/markup-compatibility/2006" xmlns:r="http://schemas.openxmlformats.org/officeDocument/2006/relationships" xmlns:w="http://schemas.openxmlformats.org/wordprocessingml/2006/main" xmlns:w14="http://schemas.microsoft.com/office/word/2010/wordml" xmlns:w15="http://schemas.microsoft.com/office/word/2012/wordml" xmlns:w16cid="http://schemas.microsoft.com/office/word/2016/wordml/cid" xmlns:w16se="http://schemas.microsoft.com/office/word/2015/wordml/symex" mc:Ignorable="w14 w15 w16se w16cid">
+<w:styles xmlns:w="http://schemas.openxmlformats.org/wordprocessingml/2006/main" xmlns:w14="http://schemas.microsoft.com/office/word/2010/wordml" xmlns:mc="http://schemas.openxmlformats.org/markup-compatibility/2006" mc:Ignorable="w14">
   <w:docDefaults>
     <w:rPrDefault>
       <w:rPr>
-        <w:rFonts w:asciiTheme="minorHAnsi" w:eastAsiaTheme="minorHAnsi" w:hAnsiTheme="minorHAnsi" w:cstheme="minorBidi"/>
+        <w:rFonts w:ascii="Calibri" w:hAnsi="Calibri" w:eastAsia="Calibri" w:cs="" w:asciiTheme="minorHAnsi" w:cstheme="minorBidi" w:eastAsiaTheme="minorHAnsi" w:hAnsiTheme="minorHAnsi"/>
         <w:sz w:val="22"/>
         <w:szCs w:val="22"/>
         <w:lang w:val="it-IT" w:eastAsia="en-US" w:bidi="ar-SA"/>
       </w:rPr>
     </w:rPrDefault>
     <w:pPrDefault>
-      <w:pPr>
-        <w:spacing w:after="160" w:line="259" w:lineRule="auto"/>
-      </w:pPr>
+      <w:pPr/>
     </w:pPrDefault>
   </w:docDefaults>
   <w:latentStyles w:defLockedState="0" w:defUIPriority="99" w:defSemiHidden="0" w:defUnhideWhenUsed="0" w:defQFormat="0" w:count="375">
     <w:lsdException w:name="Normal" w:uiPriority="0" w:qFormat="1"/>
     <w:lsdException w:name="heading 1" w:uiPriority="9" w:qFormat="1"/>
-    <w:lsdException w:name="heading 2" w:semiHidden="1" w:uiPriority="9" w:unhideWhenUsed="1" w:qFormat="1"/>
-    <w:lsdException w:name="heading 3" w:semiHidden="1" w:uiPriority="9" w:unhideWhenUsed="1" w:qFormat="1"/>
-    <w:lsdException w:name="heading 4" w:semiHidden="1" w:uiPriority="9" w:unhideWhenUsed="1" w:qFormat="1"/>
-    <w:lsdException w:name="heading 5" w:semiHidden="1" w:uiPriority="9" w:unhideWhenUsed="1" w:qFormat="1"/>
-    <w:lsdException w:name="heading 6" w:semiHidden="1" w:uiPriority="9" w:unhideWhenUsed="1" w:qFormat="1"/>
-    <w:lsdException w:name="heading 7" w:semiHidden="1" w:uiPriority="9" w:unhideWhenUsed="1" w:qFormat="1"/>
-    <w:lsdException w:name="heading 8" w:semiHidden="1" w:uiPriority="9" w:unhideWhenUsed="1" w:qFormat="1"/>
-    <w:lsdException w:name="heading 9" w:semiHidden="1" w:uiPriority="9" w:unhideWhenUsed="1" w:qFormat="1"/>
+    <w:lsdException w:name="heading 2" w:uiPriority="9" w:semiHidden="1" w:unhideWhenUsed="1" w:qFormat="1"/>
+    <w:lsdException w:name="heading 3" w:uiPriority="9" w:semiHidden="1" w:unhideWhenUsed="1" w:qFormat="1"/>
+    <w:lsdException w:name="heading 4" w:uiPriority="9" w:semiHidden="1" w:unhideWhenUsed="1" w:qFormat="1"/>
+    <w:lsdException w:name="heading 5" w:uiPriority="9" w:semiHidden="1" w:unhideWhenUsed="1" w:qFormat="1"/>
+    <w:lsdException w:name="heading 6" w:uiPriority="9" w:semiHidden="1" w:unhideWhenUsed="1" w:qFormat="1"/>
+    <w:lsdException w:name="heading 7" w:uiPriority="9" w:semiHidden="1" w:unhideWhenUsed="1" w:qFormat="1"/>
+    <w:lsdException w:name="heading 8" w:uiPriority="9" w:semiHidden="1" w:unhideWhenUsed="1" w:qFormat="1"/>
+    <w:lsdException w:name="heading 9" w:uiPriority="9" w:semiHidden="1" w:unhideWhenUsed="1" w:qFormat="1"/>
     <w:lsdException w:name="index 1" w:semiHidden="1" w:unhideWhenUsed="1"/>
     <w:lsdException w:name="index 2" w:semiHidden="1" w:unhideWhenUsed="1"/>
     <w:lsdException w:name="index 3" w:semiHidden="1" w:unhideWhenUsed="1"/>
@@ -597,22 +646,22 @@
     <w:lsdException w:name="index 7" w:semiHidden="1" w:unhideWhenUsed="1"/>
     <w:lsdException w:name="index 8" w:semiHidden="1" w:unhideWhenUsed="1"/>
     <w:lsdException w:name="index 9" w:semiHidden="1" w:unhideWhenUsed="1"/>
-    <w:lsdException w:name="toc 1" w:semiHidden="1" w:uiPriority="39" w:unhideWhenUsed="1"/>
-    <w:lsdException w:name="toc 2" w:semiHidden="1" w:uiPriority="39" w:unhideWhenUsed="1"/>
-    <w:lsdException w:name="toc 3" w:semiHidden="1" w:uiPriority="39" w:unhideWhenUsed="1"/>
-    <w:lsdException w:name="toc 4" w:semiHidden="1" w:uiPriority="39" w:unhideWhenUsed="1"/>
-    <w:lsdException w:name="toc 5" w:semiHidden="1" w:uiPriority="39" w:unhideWhenUsed="1"/>
-    <w:lsdException w:name="toc 6" w:semiHidden="1" w:uiPriority="39" w:unhideWhenUsed="1"/>
-    <w:lsdException w:name="toc 7" w:semiHidden="1" w:uiPriority="39" w:unhideWhenUsed="1"/>
-    <w:lsdException w:name="toc 8" w:semiHidden="1" w:uiPriority="39" w:unhideWhenUsed="1"/>
-    <w:lsdException w:name="toc 9" w:semiHidden="1" w:uiPriority="39" w:unhideWhenUsed="1"/>
+    <w:lsdException w:name="toc 1" w:uiPriority="39" w:semiHidden="1" w:unhideWhenUsed="1"/>
+    <w:lsdException w:name="toc 2" w:uiPriority="39" w:semiHidden="1" w:unhideWhenUsed="1"/>
+    <w:lsdException w:name="toc 3" w:uiPriority="39" w:semiHidden="1" w:unhideWhenUsed="1"/>
+    <w:lsdException w:name="toc 4" w:uiPriority="39" w:semiHidden="1" w:unhideWhenUsed="1"/>
+    <w:lsdException w:name="toc 5" w:uiPriority="39" w:semiHidden="1" w:unhideWhenUsed="1"/>
+    <w:lsdException w:name="toc 6" w:uiPriority="39" w:semiHidden="1" w:unhideWhenUsed="1"/>
+    <w:lsdException w:name="toc 7" w:uiPriority="39" w:semiHidden="1" w:unhideWhenUsed="1"/>
+    <w:lsdException w:name="toc 8" w:uiPriority="39" w:semiHidden="1" w:unhideWhenUsed="1"/>
+    <w:lsdException w:name="toc 9" w:uiPriority="39" w:semiHidden="1" w:unhideWhenUsed="1"/>
     <w:lsdException w:name="Normal Indent" w:semiHidden="1" w:unhideWhenUsed="1"/>
     <w:lsdException w:name="footnote text" w:semiHidden="1" w:unhideWhenUsed="1"/>
     <w:lsdException w:name="annotation text" w:semiHidden="1" w:unhideWhenUsed="1"/>
     <w:lsdException w:name="header" w:semiHidden="1" w:unhideWhenUsed="1"/>
     <w:lsdException w:name="footer" w:semiHidden="1" w:unhideWhenUsed="1"/>
     <w:lsdException w:name="index heading" w:semiHidden="1" w:unhideWhenUsed="1"/>
-    <w:lsdException w:name="caption" w:semiHidden="1" w:uiPriority="35" w:unhideWhenUsed="1" w:qFormat="1"/>
+    <w:lsdException w:name="caption" w:uiPriority="35" w:semiHidden="1" w:unhideWhenUsed="1" w:qFormat="1"/>
     <w:lsdException w:name="table of figures" w:semiHidden="1" w:unhideWhenUsed="1"/>
     <w:lsdException w:name="envelope address" w:semiHidden="1" w:unhideWhenUsed="1"/>
     <w:lsdException w:name="envelope return" w:semiHidden="1" w:unhideWhenUsed="1"/>
@@ -643,7 +692,7 @@
     <w:lsdException w:name="Title" w:uiPriority="10" w:qFormat="1"/>
     <w:lsdException w:name="Closing" w:semiHidden="1" w:unhideWhenUsed="1"/>
     <w:lsdException w:name="Signature" w:semiHidden="1" w:unhideWhenUsed="1"/>
-    <w:lsdException w:name="Default Paragraph Font" w:semiHidden="1" w:uiPriority="1" w:unhideWhenUsed="1"/>
+    <w:lsdException w:name="Default Paragraph Font" w:uiPriority="1" w:semiHidden="1" w:unhideWhenUsed="1"/>
     <w:lsdException w:name="Body Text" w:semiHidden="1" w:unhideWhenUsed="1"/>
     <w:lsdException w:name="Body Text Indent" w:semiHidden="1" w:unhideWhenUsed="1"/>
     <w:lsdException w:name="List Continue" w:semiHidden="1" w:unhideWhenUsed="1"/>
@@ -843,8 +892,8 @@
     <w:lsdException w:name="Subtle Reference" w:uiPriority="31" w:qFormat="1"/>
     <w:lsdException w:name="Intense Reference" w:uiPriority="32" w:qFormat="1"/>
     <w:lsdException w:name="Book Title" w:uiPriority="33" w:qFormat="1"/>
-    <w:lsdException w:name="Bibliography" w:semiHidden="1" w:uiPriority="37" w:unhideWhenUsed="1"/>
-    <w:lsdException w:name="TOC Heading" w:semiHidden="1" w:uiPriority="39" w:unhideWhenUsed="1" w:qFormat="1"/>
+    <w:lsdException w:name="Bibliography" w:uiPriority="37" w:semiHidden="1" w:unhideWhenUsed="1"/>
+    <w:lsdException w:name="TOC Heading" w:uiPriority="39" w:semiHidden="1" w:unhideWhenUsed="1" w:qFormat="1"/>
     <w:lsdException w:name="Plain Table 1" w:uiPriority="41"/>
     <w:lsdException w:name="Plain Table 2" w:uiPriority="42"/>
     <w:lsdException w:name="Plain Table 3" w:uiPriority="43"/>
@@ -954,14 +1003,129 @@
     <w:lsdException w:name="Hashtag" w:semiHidden="1" w:unhideWhenUsed="1"/>
     <w:lsdException w:name="Unresolved Mention" w:semiHidden="1" w:unhideWhenUsed="1"/>
   </w:latentStyles>
-  <w:style w:type="paragraph" w:default="1" w:styleId="Normale">
+  <w:style w:type="paragraph" w:styleId="Normal" w:default="1">
     <w:name w:val="Normal"/>
     <w:qFormat/>
+    <w:pPr>
+      <w:widowControl/>
+      <w:bidi w:val="0"/>
+      <w:spacing w:lineRule="auto" w:line="259" w:before="0" w:after="160"/>
+      <w:jc w:val="left"/>
+    </w:pPr>
+    <w:rPr>
+      <w:rFonts w:ascii="Calibri" w:hAnsi="Calibri" w:eastAsia="Calibri" w:cs="" w:asciiTheme="minorHAnsi" w:cstheme="minorBidi" w:eastAsiaTheme="minorHAnsi" w:hAnsiTheme="minorHAnsi"/>
+      <w:color w:val="auto"/>
+      <w:kern w:val="0"/>
+      <w:sz w:val="22"/>
+      <w:szCs w:val="22"/>
+      <w:lang w:val="it-IT" w:eastAsia="en-US" w:bidi="ar-SA"/>
+    </w:rPr>
   </w:style>
-  <w:style w:type="character" w:default="1" w:styleId="Carpredefinitoparagrafo">
+  <w:style w:type="character" w:styleId="DefaultParagraphFont" w:default="1">
     <w:name w:val="Default Paragraph Font"/>
     <w:uiPriority w:val="1"/>
     <w:unhideWhenUsed/>
+    <w:qFormat/>
+    <w:rPr/>
+  </w:style>
+  <w:style w:type="character" w:styleId="ListLabel1">
+    <w:name w:val="ListLabel 1"/>
+    <w:qFormat/>
+    <w:rPr>
+      <w:rFonts w:cs="Courier New"/>
+    </w:rPr>
+  </w:style>
+  <w:style w:type="character" w:styleId="ListLabel2">
+    <w:name w:val="ListLabel 2"/>
+    <w:qFormat/>
+    <w:rPr>
+      <w:rFonts w:cs="Courier New"/>
+    </w:rPr>
+  </w:style>
+  <w:style w:type="character" w:styleId="ListLabel3">
+    <w:name w:val="ListLabel 3"/>
+    <w:qFormat/>
+    <w:rPr>
+      <w:rFonts w:cs="Courier New"/>
+    </w:rPr>
+  </w:style>
+  <w:style w:type="paragraph" w:styleId="Titolo">
+    <w:name w:val="Titolo"/>
+    <w:basedOn w:val="Normal"/>
+    <w:next w:val="Corpodeltesto"/>
+    <w:qFormat/>
+    <w:pPr>
+      <w:keepNext w:val="true"/>
+      <w:spacing w:before="240" w:after="120"/>
+    </w:pPr>
+    <w:rPr>
+      <w:rFonts w:ascii="Liberation Sans" w:hAnsi="Liberation Sans" w:eastAsia="Noto Sans CJK SC Regular" w:cs="Lohit Devanagari"/>
+      <w:sz w:val="28"/>
+      <w:szCs w:val="28"/>
+    </w:rPr>
+  </w:style>
+  <w:style w:type="paragraph" w:styleId="Corpodeltesto">
+    <w:name w:val="Body Text"/>
+    <w:basedOn w:val="Normal"/>
+    <w:pPr>
+      <w:spacing w:lineRule="auto" w:line="276" w:before="0" w:after="140"/>
+    </w:pPr>
+    <w:rPr/>
+  </w:style>
+  <w:style w:type="paragraph" w:styleId="Elenco">
+    <w:name w:val="List"/>
+    <w:basedOn w:val="Corpodeltesto"/>
+    <w:pPr/>
+    <w:rPr>
+      <w:rFonts w:cs="Lohit Devanagari"/>
+    </w:rPr>
+  </w:style>
+  <w:style w:type="paragraph" w:styleId="Didascalia">
+    <w:name w:val="Caption"/>
+    <w:basedOn w:val="Normal"/>
+    <w:qFormat/>
+    <w:pPr>
+      <w:suppressLineNumbers/>
+      <w:spacing w:before="120" w:after="120"/>
+    </w:pPr>
+    <w:rPr>
+      <w:rFonts w:cs="Lohit Devanagari"/>
+      <w:i/>
+      <w:iCs/>
+      <w:sz w:val="24"/>
+      <w:szCs w:val="24"/>
+    </w:rPr>
+  </w:style>
+  <w:style w:type="paragraph" w:styleId="Indice">
+    <w:name w:val="Indice"/>
+    <w:basedOn w:val="Normal"/>
+    <w:qFormat/>
+    <w:pPr>
+      <w:suppressLineNumbers/>
+    </w:pPr>
+    <w:rPr>
+      <w:rFonts w:cs="Lohit Devanagari"/>
+    </w:rPr>
+  </w:style>
+  <w:style w:type="paragraph" w:styleId="ListParagraph">
+    <w:name w:val="List Paragraph"/>
+    <w:basedOn w:val="Normal"/>
+    <w:uiPriority w:val="34"/>
+    <w:qFormat/>
+    <w:rsid w:val="00ab3b6e"/>
+    <w:pPr>
+      <w:spacing w:before="0" w:after="160"/>
+      <w:ind w:left="720" w:hanging="0"/>
+      <w:contextualSpacing/>
+    </w:pPr>
+    <w:rPr/>
+  </w:style>
+  <w:style w:type="numbering" w:styleId="NoList" w:default="1">
+    <w:name w:val="No List"/>
+    <w:uiPriority w:val="99"/>
+    <w:semiHidden/>
+    <w:unhideWhenUsed/>
+    <w:qFormat/>
   </w:style>
   <w:style w:type="table" w:default="1" w:styleId="Tabellanormale">
     <w:name w:val="Normal Table"/>
@@ -977,23 +1141,6 @@
         <w:right w:w="108" w:type="dxa"/>
       </w:tblCellMar>
     </w:tblPr>
-  </w:style>
-  <w:style w:type="numbering" w:default="1" w:styleId="Nessunelenco">
-    <w:name w:val="No List"/>
-    <w:uiPriority w:val="99"/>
-    <w:semiHidden/>
-    <w:unhideWhenUsed/>
-  </w:style>
-  <w:style w:type="paragraph" w:styleId="Paragrafoelenco">
-    <w:name w:val="List Paragraph"/>
-    <w:basedOn w:val="Normale"/>
-    <w:uiPriority w:val="34"/>
-    <w:qFormat/>
-    <w:rsid w:val="00AB3B6E"/>
-    <w:pPr>
-      <w:ind w:left="720"/>
-      <w:contextualSpacing/>
-    </w:pPr>
   </w:style>
 </w:styles>
 </file>

</xml_diff>

<commit_message>
Turn deleteReport request from GET to POST
</commit_message>
<xml_diff>
--- a/docs/apiReport.docx
+++ b/docs/apiReport.docx
@@ -133,24 +133,6 @@
       </w:pPr>
       <w:r>
         <w:rPr/>
-        <w:t>apiReport/report/delete/{id}</w:t>
-        <w:tab/>
-        <w:tab/>
-        <w:t>: elimina un report a partire dal suo id</w:t>
-      </w:r>
-    </w:p>
-    <w:p>
-      <w:pPr>
-        <w:pStyle w:val="ListParagraph"/>
-        <w:numPr>
-          <w:ilvl w:val="2"/>
-          <w:numId w:val="1"/>
-        </w:numPr>
-        <w:ind w:left="851" w:hanging="360"/>
-        <w:rPr/>
-      </w:pPr>
-      <w:r>
-        <w:rPr/>
         <w:t>apiReport/team</w:t>
         <w:tab/>
         <w:tab/>
@@ -348,6 +330,26 @@
         <w:tab/>
         <w:t>: elimina più report a partire dall’id</w:t>
         <w:tab/>
+      </w:r>
+    </w:p>
+    <w:p>
+      <w:pPr>
+        <w:pStyle w:val="ListParagraph"/>
+        <w:numPr>
+          <w:ilvl w:val="2"/>
+          <w:numId w:val="1"/>
+        </w:numPr>
+        <w:spacing w:before="0" w:after="160"/>
+        <w:ind w:left="851" w:hanging="360"/>
+        <w:contextualSpacing/>
+        <w:rPr/>
+      </w:pPr>
+      <w:r>
+        <w:rPr/>
+        <w:t>apiReport/report/delete/{id}</w:t>
+        <w:tab/>
+        <w:tab/>
+        <w:t>: elimina un report a partire dal suo id</w:t>
       </w:r>
     </w:p>
     <w:p>
@@ -1168,6 +1170,69 @@
       <w:rFonts w:cs="Wingdings"/>
     </w:rPr>
   </w:style>
+  <w:style w:type="character" w:styleId="ListLabel22">
+    <w:name w:val="ListLabel 22"/>
+    <w:qFormat/>
+    <w:rPr>
+      <w:rFonts w:cs="Symbol"/>
+    </w:rPr>
+  </w:style>
+  <w:style w:type="character" w:styleId="ListLabel23">
+    <w:name w:val="ListLabel 23"/>
+    <w:qFormat/>
+    <w:rPr>
+      <w:rFonts w:cs="Courier New"/>
+    </w:rPr>
+  </w:style>
+  <w:style w:type="character" w:styleId="ListLabel24">
+    <w:name w:val="ListLabel 24"/>
+    <w:qFormat/>
+    <w:rPr>
+      <w:rFonts w:cs="Wingdings"/>
+    </w:rPr>
+  </w:style>
+  <w:style w:type="character" w:styleId="ListLabel25">
+    <w:name w:val="ListLabel 25"/>
+    <w:qFormat/>
+    <w:rPr>
+      <w:rFonts w:cs="Symbol"/>
+    </w:rPr>
+  </w:style>
+  <w:style w:type="character" w:styleId="ListLabel26">
+    <w:name w:val="ListLabel 26"/>
+    <w:qFormat/>
+    <w:rPr>
+      <w:rFonts w:cs="Courier New"/>
+    </w:rPr>
+  </w:style>
+  <w:style w:type="character" w:styleId="ListLabel27">
+    <w:name w:val="ListLabel 27"/>
+    <w:qFormat/>
+    <w:rPr>
+      <w:rFonts w:cs="Wingdings"/>
+    </w:rPr>
+  </w:style>
+  <w:style w:type="character" w:styleId="ListLabel28">
+    <w:name w:val="ListLabel 28"/>
+    <w:qFormat/>
+    <w:rPr>
+      <w:rFonts w:cs="Symbol"/>
+    </w:rPr>
+  </w:style>
+  <w:style w:type="character" w:styleId="ListLabel29">
+    <w:name w:val="ListLabel 29"/>
+    <w:qFormat/>
+    <w:rPr>
+      <w:rFonts w:cs="Courier New"/>
+    </w:rPr>
+  </w:style>
+  <w:style w:type="character" w:styleId="ListLabel30">
+    <w:name w:val="ListLabel 30"/>
+    <w:qFormat/>
+    <w:rPr>
+      <w:rFonts w:cs="Wingdings"/>
+    </w:rPr>
+  </w:style>
   <w:style w:type="paragraph" w:styleId="Titolo">
     <w:name w:val="Titolo"/>
     <w:basedOn w:val="Normal"/>

</xml_diff>

<commit_message>
Implemented change name of team
</commit_message>
<xml_diff>
--- a/docs/apiReport.docx
+++ b/docs/apiReport.docx
@@ -366,10 +366,27 @@
       </w:pPr>
       <w:r>
         <w:rPr/>
-        <w:t>apitReport/ente/new/team</w:t>
+        <w:t>apitReport/ente/team/new</w:t>
         <w:tab/>
         <w:tab/>
         <w:t>: aggiungi un nuovo team</w:t>
+      </w:r>
+    </w:p>
+    <w:p>
+      <w:pPr>
+        <w:pStyle w:val="ListParagraph"/>
+        <w:numPr>
+          <w:ilvl w:val="2"/>
+          <w:numId w:val="1"/>
+        </w:numPr>
+        <w:spacing w:before="0" w:after="160"/>
+        <w:ind w:left="851" w:hanging="360"/>
+        <w:contextualSpacing/>
+        <w:rPr/>
+      </w:pPr>
+      <w:r>
+        <w:rPr/>
+        <w:t>apiReport/team/name</w:t>
       </w:r>
     </w:p>
     <w:sectPr>
@@ -1233,6 +1250,69 @@
       <w:rFonts w:cs="Wingdings"/>
     </w:rPr>
   </w:style>
+  <w:style w:type="character" w:styleId="ListLabel31">
+    <w:name w:val="ListLabel 31"/>
+    <w:qFormat/>
+    <w:rPr>
+      <w:rFonts w:cs="Symbol"/>
+    </w:rPr>
+  </w:style>
+  <w:style w:type="character" w:styleId="ListLabel32">
+    <w:name w:val="ListLabel 32"/>
+    <w:qFormat/>
+    <w:rPr>
+      <w:rFonts w:cs="Courier New"/>
+    </w:rPr>
+  </w:style>
+  <w:style w:type="character" w:styleId="ListLabel33">
+    <w:name w:val="ListLabel 33"/>
+    <w:qFormat/>
+    <w:rPr>
+      <w:rFonts w:cs="Wingdings"/>
+    </w:rPr>
+  </w:style>
+  <w:style w:type="character" w:styleId="ListLabel34">
+    <w:name w:val="ListLabel 34"/>
+    <w:qFormat/>
+    <w:rPr>
+      <w:rFonts w:cs="Symbol"/>
+    </w:rPr>
+  </w:style>
+  <w:style w:type="character" w:styleId="ListLabel35">
+    <w:name w:val="ListLabel 35"/>
+    <w:qFormat/>
+    <w:rPr>
+      <w:rFonts w:cs="Courier New"/>
+    </w:rPr>
+  </w:style>
+  <w:style w:type="character" w:styleId="ListLabel36">
+    <w:name w:val="ListLabel 36"/>
+    <w:qFormat/>
+    <w:rPr>
+      <w:rFonts w:cs="Wingdings"/>
+    </w:rPr>
+  </w:style>
+  <w:style w:type="character" w:styleId="ListLabel37">
+    <w:name w:val="ListLabel 37"/>
+    <w:qFormat/>
+    <w:rPr>
+      <w:rFonts w:cs="Symbol"/>
+    </w:rPr>
+  </w:style>
+  <w:style w:type="character" w:styleId="ListLabel38">
+    <w:name w:val="ListLabel 38"/>
+    <w:qFormat/>
+    <w:rPr>
+      <w:rFonts w:cs="Courier New"/>
+    </w:rPr>
+  </w:style>
+  <w:style w:type="character" w:styleId="ListLabel39">
+    <w:name w:val="ListLabel 39"/>
+    <w:qFormat/>
+    <w:rPr>
+      <w:rFonts w:cs="Wingdings"/>
+    </w:rPr>
+  </w:style>
   <w:style w:type="paragraph" w:styleId="Titolo">
     <w:name w:val="Titolo"/>
     <w:basedOn w:val="Normal"/>

</xml_diff>

<commit_message>
Implemented deleteTeam to front end
</commit_message>
<xml_diff>
--- a/docs/apiReport.docx
+++ b/docs/apiReport.docx
@@ -384,9 +384,51 @@
         <w:contextualSpacing/>
         <w:rPr/>
       </w:pPr>
+      <w:bookmarkStart w:id="3" w:name="__DdeLink__90_1751616772"/>
       <w:r>
         <w:rPr/>
         <w:t>apiReport/team/name</w:t>
+        <w:tab/>
+        <w:tab/>
+        <w:tab/>
+        <w:t xml:space="preserve">: </w:t>
+      </w:r>
+      <w:r>
+        <w:rPr/>
+        <w:t>cambia il nome del team</w:t>
+      </w:r>
+      <w:bookmarkEnd w:id="3"/>
+    </w:p>
+    <w:p>
+      <w:pPr>
+        <w:pStyle w:val="ListParagraph"/>
+        <w:numPr>
+          <w:ilvl w:val="2"/>
+          <w:numId w:val="1"/>
+        </w:numPr>
+        <w:spacing w:before="0" w:after="160"/>
+        <w:ind w:left="851" w:hanging="360"/>
+        <w:contextualSpacing/>
+        <w:rPr/>
+      </w:pPr>
+      <w:r>
+        <w:rPr/>
+        <w:t>apiReport/team/</w:t>
+      </w:r>
+      <w:r>
+        <w:rPr/>
+        <w:t>delete</w:t>
+      </w:r>
+      <w:r>
+        <w:rPr/>
+        <w:tab/>
+        <w:tab/>
+        <w:tab/>
+        <w:t xml:space="preserve">: </w:t>
+      </w:r>
+      <w:r>
+        <w:rPr/>
+        <w:t>elimina il team a partire dal nome</w:t>
       </w:r>
     </w:p>
     <w:sectPr>
@@ -1313,6 +1355,69 @@
       <w:rFonts w:cs="Wingdings"/>
     </w:rPr>
   </w:style>
+  <w:style w:type="character" w:styleId="ListLabel40">
+    <w:name w:val="ListLabel 40"/>
+    <w:qFormat/>
+    <w:rPr>
+      <w:rFonts w:cs="Symbol"/>
+    </w:rPr>
+  </w:style>
+  <w:style w:type="character" w:styleId="ListLabel41">
+    <w:name w:val="ListLabel 41"/>
+    <w:qFormat/>
+    <w:rPr>
+      <w:rFonts w:cs="Courier New"/>
+    </w:rPr>
+  </w:style>
+  <w:style w:type="character" w:styleId="ListLabel42">
+    <w:name w:val="ListLabel 42"/>
+    <w:qFormat/>
+    <w:rPr>
+      <w:rFonts w:cs="Wingdings"/>
+    </w:rPr>
+  </w:style>
+  <w:style w:type="character" w:styleId="ListLabel43">
+    <w:name w:val="ListLabel 43"/>
+    <w:qFormat/>
+    <w:rPr>
+      <w:rFonts w:cs="Symbol"/>
+    </w:rPr>
+  </w:style>
+  <w:style w:type="character" w:styleId="ListLabel44">
+    <w:name w:val="ListLabel 44"/>
+    <w:qFormat/>
+    <w:rPr>
+      <w:rFonts w:cs="Courier New"/>
+    </w:rPr>
+  </w:style>
+  <w:style w:type="character" w:styleId="ListLabel45">
+    <w:name w:val="ListLabel 45"/>
+    <w:qFormat/>
+    <w:rPr>
+      <w:rFonts w:cs="Wingdings"/>
+    </w:rPr>
+  </w:style>
+  <w:style w:type="character" w:styleId="ListLabel46">
+    <w:name w:val="ListLabel 46"/>
+    <w:qFormat/>
+    <w:rPr>
+      <w:rFonts w:cs="Symbol"/>
+    </w:rPr>
+  </w:style>
+  <w:style w:type="character" w:styleId="ListLabel47">
+    <w:name w:val="ListLabel 47"/>
+    <w:qFormat/>
+    <w:rPr>
+      <w:rFonts w:cs="Courier New"/>
+    </w:rPr>
+  </w:style>
+  <w:style w:type="character" w:styleId="ListLabel48">
+    <w:name w:val="ListLabel 48"/>
+    <w:qFormat/>
+    <w:rPr>
+      <w:rFonts w:cs="Wingdings"/>
+    </w:rPr>
+  </w:style>
   <w:style w:type="paragraph" w:styleId="Titolo">
     <w:name w:val="Titolo"/>
     <w:basedOn w:val="Normal"/>

</xml_diff>